<commit_message>
Avance Req 1 ordenamientos recursivos – Reto 1
</commit_message>
<xml_diff>
--- a/Docs/Observaciones-Lab 5.docx
+++ b/Docs/Observaciones-Lab 5.docx
@@ -946,23 +946,7 @@
                 <w:noProof w:val="0"/>
                 <w:lang w:val="es-419"/>
               </w:rPr>
-              <w:t>645</w:t>
-            </w:r>
-            <w:r>
-              <w:rPr>
-                <w:rFonts w:ascii="Dax-Regular" w:hAnsi="Dax-Regular"/>
-                <w:noProof w:val="0"/>
-                <w:lang w:val="es-419"/>
-              </w:rPr>
-              <w:t>,</w:t>
-            </w:r>
-            <w:r>
-              <w:rPr>
-                <w:rFonts w:ascii="Dax-Regular" w:hAnsi="Dax-Regular"/>
-                <w:noProof w:val="0"/>
-                <w:lang w:val="es-419"/>
-              </w:rPr>
-              <w:t>57</w:t>
+              <w:t>645,57</w:t>
             </w:r>
           </w:p>
         </w:tc>
@@ -993,23 +977,7 @@
                 <w:noProof w:val="0"/>
                 <w:lang w:val="es-419"/>
               </w:rPr>
-              <w:t>36</w:t>
-            </w:r>
-            <w:r>
-              <w:rPr>
-                <w:rFonts w:ascii="Dax-Regular" w:hAnsi="Dax-Regular"/>
-                <w:noProof w:val="0"/>
-                <w:lang w:val="es-419"/>
-              </w:rPr>
-              <w:t>,</w:t>
-            </w:r>
-            <w:r>
-              <w:rPr>
-                <w:rFonts w:ascii="Dax-Regular" w:hAnsi="Dax-Regular"/>
-                <w:noProof w:val="0"/>
-                <w:lang w:val="es-419"/>
-              </w:rPr>
-              <w:t>70</w:t>
+              <w:t>36,70</w:t>
             </w:r>
           </w:p>
         </w:tc>
@@ -1214,23 +1182,7 @@
                 <w:noProof w:val="0"/>
                 <w:lang w:val="es-419"/>
               </w:rPr>
-              <w:t>2593</w:t>
-            </w:r>
-            <w:r>
-              <w:rPr>
-                <w:rFonts w:ascii="Dax-Regular" w:hAnsi="Dax-Regular"/>
-                <w:noProof w:val="0"/>
-                <w:lang w:val="es-419"/>
-              </w:rPr>
-              <w:t>,</w:t>
-            </w:r>
-            <w:r>
-              <w:rPr>
-                <w:rFonts w:ascii="Dax-Regular" w:hAnsi="Dax-Regular"/>
-                <w:noProof w:val="0"/>
-                <w:lang w:val="es-419"/>
-              </w:rPr>
-              <w:t>07</w:t>
+              <w:t>2593,07</w:t>
             </w:r>
           </w:p>
         </w:tc>
@@ -1261,23 +1213,7 @@
                 <w:noProof w:val="0"/>
                 <w:lang w:val="es-419"/>
               </w:rPr>
-              <w:t>77</w:t>
-            </w:r>
-            <w:r>
-              <w:rPr>
-                <w:rFonts w:ascii="Dax-Regular" w:hAnsi="Dax-Regular"/>
-                <w:noProof w:val="0"/>
-                <w:lang w:val="es-419"/>
-              </w:rPr>
-              <w:t>,</w:t>
-            </w:r>
-            <w:r>
-              <w:rPr>
-                <w:rFonts w:ascii="Dax-Regular" w:hAnsi="Dax-Regular"/>
-                <w:noProof w:val="0"/>
-                <w:lang w:val="es-419"/>
-              </w:rPr>
-              <w:t>56</w:t>
+              <w:t>77,56</w:t>
             </w:r>
           </w:p>
         </w:tc>
@@ -1482,23 +1418,7 @@
                 <w:noProof w:val="0"/>
                 <w:lang w:val="es-419"/>
               </w:rPr>
-              <w:t>10749</w:t>
-            </w:r>
-            <w:r>
-              <w:rPr>
-                <w:rFonts w:ascii="Dax-Regular" w:hAnsi="Dax-Regular"/>
-                <w:noProof w:val="0"/>
-                <w:lang w:val="es-419"/>
-              </w:rPr>
-              <w:t>,</w:t>
-            </w:r>
-            <w:r>
-              <w:rPr>
-                <w:rFonts w:ascii="Dax-Regular" w:hAnsi="Dax-Regular"/>
-                <w:noProof w:val="0"/>
-                <w:lang w:val="es-419"/>
-              </w:rPr>
-              <w:t>37</w:t>
+              <w:t>10749,37</w:t>
             </w:r>
           </w:p>
         </w:tc>
@@ -1529,23 +1449,7 @@
                 <w:noProof w:val="0"/>
                 <w:lang w:val="es-419"/>
               </w:rPr>
-              <w:t>171</w:t>
-            </w:r>
-            <w:r>
-              <w:rPr>
-                <w:rFonts w:ascii="Dax-Regular" w:hAnsi="Dax-Regular"/>
-                <w:noProof w:val="0"/>
-                <w:lang w:val="es-419"/>
-              </w:rPr>
-              <w:t>,</w:t>
-            </w:r>
-            <w:r>
-              <w:rPr>
-                <w:rFonts w:ascii="Dax-Regular" w:hAnsi="Dax-Regular"/>
-                <w:noProof w:val="0"/>
-                <w:lang w:val="es-419"/>
-              </w:rPr>
-              <w:t>08</w:t>
+              <w:t>171,08</w:t>
             </w:r>
           </w:p>
         </w:tc>
@@ -1758,23 +1662,7 @@
                 <w:noProof w:val="0"/>
                 <w:lang w:val="es-419"/>
               </w:rPr>
-              <w:t>45474</w:t>
-            </w:r>
-            <w:r>
-              <w:rPr>
-                <w:rFonts w:ascii="Dax-Regular" w:hAnsi="Dax-Regular"/>
-                <w:noProof w:val="0"/>
-                <w:lang w:val="es-419"/>
-              </w:rPr>
-              <w:t>,</w:t>
-            </w:r>
-            <w:r>
-              <w:rPr>
-                <w:rFonts w:ascii="Dax-Regular" w:hAnsi="Dax-Regular"/>
-                <w:noProof w:val="0"/>
-                <w:lang w:val="es-419"/>
-              </w:rPr>
-              <w:t>61</w:t>
+              <w:t>45474,61</w:t>
             </w:r>
           </w:p>
         </w:tc>
@@ -1805,23 +1693,7 @@
                 <w:noProof w:val="0"/>
                 <w:lang w:val="es-419"/>
               </w:rPr>
-              <w:t>417</w:t>
-            </w:r>
-            <w:r>
-              <w:rPr>
-                <w:rFonts w:ascii="Dax-Regular" w:hAnsi="Dax-Regular"/>
-                <w:noProof w:val="0"/>
-                <w:lang w:val="es-419"/>
-              </w:rPr>
-              <w:t>,</w:t>
-            </w:r>
-            <w:r>
-              <w:rPr>
-                <w:rFonts w:ascii="Dax-Regular" w:hAnsi="Dax-Regular"/>
-                <w:noProof w:val="0"/>
-                <w:lang w:val="es-419"/>
-              </w:rPr>
-              <w:t>92</w:t>
+              <w:t>417,92</w:t>
             </w:r>
           </w:p>
         </w:tc>
@@ -1986,23 +1858,7 @@
                 <w:noProof w:val="0"/>
                 <w:lang w:val="es-419"/>
               </w:rPr>
-              <w:t>164240</w:t>
-            </w:r>
-            <w:r>
-              <w:rPr>
-                <w:rFonts w:ascii="Dax-Regular" w:hAnsi="Dax-Regular"/>
-                <w:noProof w:val="0"/>
-                <w:lang w:val="es-419"/>
-              </w:rPr>
-              <w:t>,</w:t>
-            </w:r>
-            <w:r>
-              <w:rPr>
-                <w:rFonts w:ascii="Dax-Regular" w:hAnsi="Dax-Regular"/>
-                <w:noProof w:val="0"/>
-                <w:lang w:val="es-419"/>
-              </w:rPr>
-              <w:t>64</w:t>
+              <w:t>164240,64</w:t>
             </w:r>
           </w:p>
         </w:tc>
@@ -2033,23 +1889,7 @@
                 <w:noProof w:val="0"/>
                 <w:lang w:val="es-419"/>
               </w:rPr>
-              <w:t>190602</w:t>
-            </w:r>
-            <w:r>
-              <w:rPr>
-                <w:rFonts w:ascii="Dax-Regular" w:hAnsi="Dax-Regular"/>
-                <w:noProof w:val="0"/>
-                <w:lang w:val="es-419"/>
-              </w:rPr>
-              <w:t>,</w:t>
-            </w:r>
-            <w:r>
-              <w:rPr>
-                <w:rFonts w:ascii="Dax-Regular" w:hAnsi="Dax-Regular"/>
-                <w:noProof w:val="0"/>
-                <w:lang w:val="es-419"/>
-              </w:rPr>
-              <w:t>47</w:t>
+              <w:t>190602,47</w:t>
             </w:r>
           </w:p>
         </w:tc>
@@ -2080,23 +1920,7 @@
                 <w:noProof w:val="0"/>
                 <w:lang w:val="es-419"/>
               </w:rPr>
-              <w:t>913</w:t>
-            </w:r>
-            <w:r>
-              <w:rPr>
-                <w:rFonts w:ascii="Dax-Regular" w:hAnsi="Dax-Regular"/>
-                <w:noProof w:val="0"/>
-                <w:lang w:val="es-419"/>
-              </w:rPr>
-              <w:t>,</w:t>
-            </w:r>
-            <w:r>
-              <w:rPr>
-                <w:rFonts w:ascii="Dax-Regular" w:hAnsi="Dax-Regular"/>
-                <w:noProof w:val="0"/>
-                <w:lang w:val="es-419"/>
-              </w:rPr>
-              <w:t>15</w:t>
+              <w:t>913,15</w:t>
             </w:r>
           </w:p>
         </w:tc>
@@ -2269,23 +2093,7 @@
                 <w:noProof w:val="0"/>
                 <w:lang w:val="es-419"/>
               </w:rPr>
-              <w:t>688699</w:t>
-            </w:r>
-            <w:r>
-              <w:rPr>
-                <w:rFonts w:ascii="Dax-Regular" w:hAnsi="Dax-Regular"/>
-                <w:noProof w:val="0"/>
-                <w:lang w:val="es-419"/>
-              </w:rPr>
-              <w:t>,</w:t>
-            </w:r>
-            <w:r>
-              <w:rPr>
-                <w:rFonts w:ascii="Dax-Regular" w:hAnsi="Dax-Regular"/>
-                <w:noProof w:val="0"/>
-                <w:lang w:val="es-419"/>
-              </w:rPr>
-              <w:t>79</w:t>
+              <w:t>688699,79</w:t>
             </w:r>
           </w:p>
         </w:tc>
@@ -2316,23 +2124,7 @@
                 <w:noProof w:val="0"/>
                 <w:lang w:val="es-419"/>
               </w:rPr>
-              <w:t>749434</w:t>
-            </w:r>
-            <w:r>
-              <w:rPr>
-                <w:rFonts w:ascii="Dax-Regular" w:hAnsi="Dax-Regular"/>
-                <w:noProof w:val="0"/>
-                <w:lang w:val="es-419"/>
-              </w:rPr>
-              <w:t>,</w:t>
-            </w:r>
-            <w:r>
-              <w:rPr>
-                <w:rFonts w:ascii="Dax-Regular" w:hAnsi="Dax-Regular"/>
-                <w:noProof w:val="0"/>
-                <w:lang w:val="es-419"/>
-              </w:rPr>
-              <w:t>38</w:t>
+              <w:t>749434,38</w:t>
             </w:r>
           </w:p>
         </w:tc>
@@ -2363,23 +2155,7 @@
                 <w:noProof w:val="0"/>
                 <w:lang w:val="es-419"/>
               </w:rPr>
-              <w:t>2158</w:t>
-            </w:r>
-            <w:r>
-              <w:rPr>
-                <w:rFonts w:ascii="Dax-Regular" w:hAnsi="Dax-Regular"/>
-                <w:noProof w:val="0"/>
-                <w:lang w:val="es-419"/>
-              </w:rPr>
-              <w:t>,</w:t>
-            </w:r>
-            <w:r>
-              <w:rPr>
-                <w:rFonts w:ascii="Dax-Regular" w:hAnsi="Dax-Regular"/>
-                <w:noProof w:val="0"/>
-                <w:lang w:val="es-419"/>
-              </w:rPr>
-              <w:t>07</w:t>
+              <w:t>2158,07</w:t>
             </w:r>
           </w:p>
         </w:tc>
@@ -2614,23 +2390,7 @@
                 <w:noProof w:val="0"/>
                 <w:lang w:val="es-419"/>
               </w:rPr>
-              <w:t>5339</w:t>
-            </w:r>
-            <w:r>
-              <w:rPr>
-                <w:rFonts w:ascii="Dax-Regular" w:hAnsi="Dax-Regular"/>
-                <w:noProof w:val="0"/>
-                <w:lang w:val="es-419"/>
-              </w:rPr>
-              <w:t>,</w:t>
-            </w:r>
-            <w:r>
-              <w:rPr>
-                <w:rFonts w:ascii="Dax-Regular" w:hAnsi="Dax-Regular"/>
-                <w:noProof w:val="0"/>
-                <w:lang w:val="es-419"/>
-              </w:rPr>
-              <w:t>50</w:t>
+              <w:t>5339,50</w:t>
             </w:r>
           </w:p>
         </w:tc>
@@ -2865,23 +2625,7 @@
                 <w:noProof w:val="0"/>
                 <w:lang w:val="es-419"/>
               </w:rPr>
-              <w:t>12081</w:t>
-            </w:r>
-            <w:r>
-              <w:rPr>
-                <w:rFonts w:ascii="Dax-Regular" w:hAnsi="Dax-Regular"/>
-                <w:noProof w:val="0"/>
-                <w:lang w:val="es-419"/>
-              </w:rPr>
-              <w:t>,</w:t>
-            </w:r>
-            <w:r>
-              <w:rPr>
-                <w:rFonts w:ascii="Dax-Regular" w:hAnsi="Dax-Regular"/>
-                <w:noProof w:val="0"/>
-                <w:lang w:val="es-419"/>
-              </w:rPr>
-              <w:t>23</w:t>
+              <w:t>12081,23</w:t>
             </w:r>
           </w:p>
         </w:tc>
@@ -3116,23 +2860,7 @@
                 <w:noProof w:val="0"/>
                 <w:lang w:val="es-419"/>
               </w:rPr>
-              <w:t>31470</w:t>
-            </w:r>
-            <w:r>
-              <w:rPr>
-                <w:rFonts w:ascii="Dax-Regular" w:hAnsi="Dax-Regular"/>
-                <w:noProof w:val="0"/>
-                <w:lang w:val="es-419"/>
-              </w:rPr>
-              <w:t>,</w:t>
-            </w:r>
-            <w:r>
-              <w:rPr>
-                <w:rFonts w:ascii="Dax-Regular" w:hAnsi="Dax-Regular"/>
-                <w:noProof w:val="0"/>
-                <w:lang w:val="es-419"/>
-              </w:rPr>
-              <w:t>36</w:t>
+              <w:t>31470,36</w:t>
             </w:r>
           </w:p>
         </w:tc>
@@ -3803,23 +3531,7 @@
                 <w:noProof w:val="0"/>
                 <w:lang w:val="es-419"/>
               </w:rPr>
-              <w:t>44019</w:t>
-            </w:r>
-            <w:r>
-              <w:rPr>
-                <w:rFonts w:ascii="Dax-Regular" w:hAnsi="Dax-Regular"/>
-                <w:noProof w:val="0"/>
-                <w:lang w:val="es-419"/>
-              </w:rPr>
-              <w:t>,</w:t>
-            </w:r>
-            <w:r>
-              <w:rPr>
-                <w:rFonts w:ascii="Dax-Regular" w:hAnsi="Dax-Regular"/>
-                <w:noProof w:val="0"/>
-                <w:lang w:val="es-419"/>
-              </w:rPr>
-              <w:t>46</w:t>
+              <w:t>44019,46</w:t>
             </w:r>
           </w:p>
         </w:tc>
@@ -3850,23 +3562,7 @@
                 <w:noProof w:val="0"/>
                 <w:lang w:val="es-419"/>
               </w:rPr>
-              <w:t>39137</w:t>
-            </w:r>
-            <w:r>
-              <w:rPr>
-                <w:rFonts w:ascii="Dax-Regular" w:hAnsi="Dax-Regular"/>
-                <w:noProof w:val="0"/>
-                <w:lang w:val="es-419"/>
-              </w:rPr>
-              <w:t>,</w:t>
-            </w:r>
-            <w:r>
-              <w:rPr>
-                <w:rFonts w:ascii="Dax-Regular" w:hAnsi="Dax-Regular"/>
-                <w:noProof w:val="0"/>
-                <w:lang w:val="es-419"/>
-              </w:rPr>
-              <w:t>78</w:t>
+              <w:t>39137,78</w:t>
             </w:r>
           </w:p>
         </w:tc>
@@ -3897,23 +3593,7 @@
                 <w:noProof w:val="0"/>
                 <w:lang w:val="es-419"/>
               </w:rPr>
-              <w:t>2196</w:t>
-            </w:r>
-            <w:r>
-              <w:rPr>
-                <w:rFonts w:ascii="Dax-Regular" w:hAnsi="Dax-Regular"/>
-                <w:noProof w:val="0"/>
-                <w:lang w:val="es-419"/>
-              </w:rPr>
-              <w:t>,</w:t>
-            </w:r>
-            <w:r>
-              <w:rPr>
-                <w:rFonts w:ascii="Dax-Regular" w:hAnsi="Dax-Regular"/>
-                <w:noProof w:val="0"/>
-                <w:lang w:val="es-419"/>
-              </w:rPr>
-              <w:t>17</w:t>
+              <w:t>2196,17</w:t>
             </w:r>
           </w:p>
         </w:tc>
@@ -4094,23 +3774,7 @@
                 <w:noProof w:val="0"/>
                 <w:lang w:val="es-419"/>
               </w:rPr>
-              <w:t>362439</w:t>
-            </w:r>
-            <w:r>
-              <w:rPr>
-                <w:rFonts w:ascii="Dax-Regular" w:hAnsi="Dax-Regular"/>
-                <w:noProof w:val="0"/>
-                <w:lang w:val="es-419"/>
-              </w:rPr>
-              <w:t>,</w:t>
-            </w:r>
-            <w:r>
-              <w:rPr>
-                <w:rFonts w:ascii="Dax-Regular" w:hAnsi="Dax-Regular"/>
-                <w:noProof w:val="0"/>
-                <w:lang w:val="es-419"/>
-              </w:rPr>
-              <w:t>99</w:t>
+              <w:t>362439,99</w:t>
             </w:r>
           </w:p>
         </w:tc>
@@ -4141,23 +3805,7 @@
                 <w:noProof w:val="0"/>
                 <w:lang w:val="es-419"/>
               </w:rPr>
-              <w:t>321500</w:t>
-            </w:r>
-            <w:r>
-              <w:rPr>
-                <w:rFonts w:ascii="Dax-Regular" w:hAnsi="Dax-Regular"/>
-                <w:noProof w:val="0"/>
-                <w:lang w:val="es-419"/>
-              </w:rPr>
-              <w:t>,</w:t>
-            </w:r>
-            <w:r>
-              <w:rPr>
-                <w:rFonts w:ascii="Dax-Regular" w:hAnsi="Dax-Regular"/>
-                <w:noProof w:val="0"/>
-                <w:lang w:val="es-419"/>
-              </w:rPr>
-              <w:t>04</w:t>
+              <w:t>321500,04</w:t>
             </w:r>
           </w:p>
         </w:tc>
@@ -6314,7 +5962,10 @@
           </w:tcPr>
           <w:p>
             <w:pPr>
-              <w:jc w:val="both"/>
+              <w:tabs>
+                <w:tab w:val="center" w:pos="1347"/>
+                <w:tab w:val="right" w:pos="2694"/>
+              </w:tabs>
               <w:cnfStyle w:val="000000100000" w:firstRow="0" w:lastRow="0" w:firstColumn="0" w:lastColumn="0" w:oddVBand="0" w:evenVBand="0" w:oddHBand="1" w:evenHBand="0" w:firstRowFirstColumn="0" w:firstRowLastColumn="0" w:lastRowFirstColumn="0" w:lastRowLastColumn="0"/>
               <w:rPr>
                 <w:rFonts w:ascii="Dax-Regular" w:hAnsi="Dax-Regular"/>
@@ -6322,6 +5973,30 @@
                 <w:lang w:val="es-419"/>
               </w:rPr>
             </w:pPr>
+            <w:r>
+              <w:rPr>
+                <w:rFonts w:ascii="Dax-Regular" w:hAnsi="Dax-Regular"/>
+                <w:noProof w:val="0"/>
+                <w:lang w:val="es-419"/>
+              </w:rPr>
+              <w:tab/>
+            </w:r>
+            <w:r>
+              <w:rPr>
+                <w:rFonts w:ascii="Dax-Regular" w:hAnsi="Dax-Regular"/>
+                <w:noProof w:val="0"/>
+                <w:lang w:val="es-419"/>
+              </w:rPr>
+              <w:t>X</w:t>
+            </w:r>
+            <w:r>
+              <w:rPr>
+                <w:rFonts w:ascii="Dax-Regular" w:hAnsi="Dax-Regular"/>
+                <w:noProof w:val="0"/>
+                <w:lang w:val="es-419"/>
+              </w:rPr>
+              <w:tab/>
+            </w:r>
           </w:p>
         </w:tc>
         <w:tc>
@@ -6393,7 +6068,7 @@
           </w:tcPr>
           <w:p>
             <w:pPr>
-              <w:jc w:val="both"/>
+              <w:jc w:val="center"/>
               <w:cnfStyle w:val="000000000000" w:firstRow="0" w:lastRow="0" w:firstColumn="0" w:lastColumn="0" w:oddVBand="0" w:evenVBand="0" w:oddHBand="0" w:evenHBand="0" w:firstRowFirstColumn="0" w:firstRowLastColumn="0" w:lastRowFirstColumn="0" w:lastRowLastColumn="0"/>
               <w:rPr>
                 <w:rFonts w:ascii="Dax-Regular" w:hAnsi="Dax-Regular"/>
@@ -6401,6 +6076,14 @@
                 <w:lang w:val="es-419"/>
               </w:rPr>
             </w:pPr>
+            <w:r>
+              <w:rPr>
+                <w:rFonts w:ascii="Dax-Regular" w:hAnsi="Dax-Regular"/>
+                <w:noProof w:val="0"/>
+                <w:lang w:val="es-419"/>
+              </w:rPr>
+              <w:t>X</w:t>
+            </w:r>
           </w:p>
         </w:tc>
         <w:tc>
@@ -11549,7 +11232,7 @@
           </w:tcPr>
           <w:p>
             <w:pPr>
-              <w:jc w:val="both"/>
+              <w:jc w:val="center"/>
               <w:cnfStyle w:val="000000100000" w:firstRow="0" w:lastRow="0" w:firstColumn="0" w:lastColumn="0" w:oddVBand="0" w:evenVBand="0" w:oddHBand="1" w:evenHBand="0" w:firstRowFirstColumn="0" w:firstRowLastColumn="0" w:lastRowFirstColumn="0" w:lastRowLastColumn="0"/>
               <w:rPr>
                 <w:rFonts w:ascii="Dax-Regular" w:hAnsi="Dax-Regular"/>
@@ -11557,6 +11240,14 @@
                 <w:lang w:val="es-419"/>
               </w:rPr>
             </w:pPr>
+            <w:r>
+              <w:rPr>
+                <w:rFonts w:ascii="Dax-Regular" w:hAnsi="Dax-Regular"/>
+                <w:noProof w:val="0"/>
+                <w:lang w:val="es-419"/>
+              </w:rPr>
+              <w:t>X</w:t>
+            </w:r>
           </w:p>
         </w:tc>
         <w:tc>
@@ -11628,7 +11319,7 @@
           </w:tcPr>
           <w:p>
             <w:pPr>
-              <w:jc w:val="both"/>
+              <w:jc w:val="center"/>
               <w:cnfStyle w:val="000000000000" w:firstRow="0" w:lastRow="0" w:firstColumn="0" w:lastColumn="0" w:oddVBand="0" w:evenVBand="0" w:oddHBand="0" w:evenHBand="0" w:firstRowFirstColumn="0" w:firstRowLastColumn="0" w:lastRowFirstColumn="0" w:lastRowLastColumn="0"/>
               <w:rPr>
                 <w:rFonts w:ascii="Dax-Regular" w:hAnsi="Dax-Regular"/>
@@ -11636,6 +11327,14 @@
                 <w:lang w:val="es-419"/>
               </w:rPr>
             </w:pPr>
+            <w:r>
+              <w:rPr>
+                <w:rFonts w:ascii="Dax-Regular" w:hAnsi="Dax-Regular"/>
+                <w:noProof w:val="0"/>
+                <w:lang w:val="es-419"/>
+              </w:rPr>
+              <w:t>X</w:t>
+            </w:r>
           </w:p>
         </w:tc>
         <w:tc>
@@ -11963,11 +11662,13 @@
     </w:p>
     <w:p>
       <w:pPr>
-        <w:pStyle w:val="ListParagraph"/>
-        <w:numPr>
-          <w:ilvl w:val="0"/>
-          <w:numId w:val="8"/>
-        </w:numPr>
+        <w:rPr>
+          <w:lang w:val="es-419"/>
+        </w:rPr>
+      </w:pPr>
+    </w:p>
+    <w:p>
+      <w:pPr>
         <w:rPr>
           <w:rFonts w:ascii="Dax-Regular" w:hAnsi="Dax-Regular"/>
           <w:lang w:val="es-419"/>
@@ -11978,7 +11679,381 @@
           <w:rFonts w:ascii="Dax-Regular" w:hAnsi="Dax-Regular"/>
           <w:lang w:val="es-419"/>
         </w:rPr>
+        <w:t xml:space="preserve">1)   </w:t>
+      </w:r>
+      <w:r>
+        <w:rPr>
+          <w:rFonts w:ascii="Dax-Regular" w:hAnsi="Dax-Regular"/>
+          <w:lang w:val="es-419"/>
+        </w:rPr>
         <w:t>¿El comportamiento de los algoritmos es acorde a lo enunciado teóricamente?</w:t>
+      </w:r>
+    </w:p>
+    <w:p>
+      <w:pPr>
+        <w:pStyle w:val="ListParagraph"/>
+        <w:rPr>
+          <w:rFonts w:ascii="Dax-Regular" w:hAnsi="Dax-Regular"/>
+          <w:lang w:val="es-419"/>
+        </w:rPr>
+      </w:pPr>
+    </w:p>
+    <w:p>
+      <w:pPr>
+        <w:rPr>
+          <w:rFonts w:ascii="Dax-Regular" w:hAnsi="Dax-Regular"/>
+          <w:lang w:val="es-419"/>
+        </w:rPr>
+      </w:pPr>
+      <w:r>
+        <w:rPr>
+          <w:rFonts w:ascii="Dax-Regular" w:hAnsi="Dax-Regular"/>
+          <w:lang w:val="es-419"/>
+        </w:rPr>
+        <w:t xml:space="preserve">2)   </w:t>
+      </w:r>
+      <w:r>
+        <w:rPr>
+          <w:rFonts w:ascii="Dax-Regular" w:hAnsi="Dax-Regular"/>
+          <w:lang w:val="es-419"/>
+        </w:rPr>
+        <w:t>¿Existe alguna diferencia entre los resultados obtenidos al ejecutar las pruebas en diferentes máquinas?</w:t>
+      </w:r>
+    </w:p>
+    <w:p>
+      <w:pPr>
+        <w:spacing w:after="0"/>
+        <w:jc w:val="both"/>
+        <w:rPr>
+          <w:lang w:val="es-419"/>
+        </w:rPr>
+      </w:pPr>
+      <w:r>
+        <w:rPr>
+          <w:lang w:val="es-419"/>
+        </w:rPr>
+        <w:t>S</w:t>
+      </w:r>
+      <w:r>
+        <w:rPr>
+          <w:lang w:val="es-419"/>
+        </w:rPr>
+        <w:t>í</w:t>
+      </w:r>
+      <w:r>
+        <w:rPr>
+          <w:lang w:val="es-419"/>
+        </w:rPr>
+        <w:t>.</w:t>
+      </w:r>
+      <w:r>
+        <w:rPr>
+          <w:lang w:val="es-419"/>
+        </w:rPr>
+        <w:t xml:space="preserve"> </w:t>
+      </w:r>
+      <w:r>
+        <w:rPr>
+          <w:lang w:val="es-419"/>
+        </w:rPr>
+        <w:t>H</w:t>
+      </w:r>
+      <w:r>
+        <w:rPr>
+          <w:lang w:val="es-419"/>
+        </w:rPr>
+        <w:t xml:space="preserve">aciendo una comparativa entre </w:t>
+      </w:r>
+      <w:r>
+        <w:rPr>
+          <w:lang w:val="es-419"/>
+        </w:rPr>
+        <w:t xml:space="preserve">los </w:t>
+      </w:r>
+      <w:r>
+        <w:rPr>
+          <w:lang w:val="es-419"/>
+        </w:rPr>
+        <w:t xml:space="preserve">tiempos </w:t>
+      </w:r>
+      <w:r>
+        <w:rPr>
+          <w:lang w:val="es-419"/>
+        </w:rPr>
+        <w:t xml:space="preserve">finales </w:t>
+      </w:r>
+      <w:r>
+        <w:rPr>
+          <w:lang w:val="es-419"/>
+        </w:rPr>
+        <w:t>indicados</w:t>
+      </w:r>
+      <w:r>
+        <w:rPr>
+          <w:lang w:val="es-419"/>
+        </w:rPr>
+        <w:t xml:space="preserve"> en</w:t>
+      </w:r>
+      <w:r>
+        <w:rPr>
+          <w:lang w:val="es-419"/>
+        </w:rPr>
+        <w:t xml:space="preserve"> las tablas </w:t>
+      </w:r>
+      <w:r>
+        <w:rPr>
+          <w:lang w:val="es-419"/>
+        </w:rPr>
+        <w:t>de la máquina 1 y 2</w:t>
+      </w:r>
+      <w:r>
+        <w:rPr>
+          <w:lang w:val="es-419"/>
+        </w:rPr>
+        <w:t xml:space="preserve">, se puede evidenciar </w:t>
+      </w:r>
+      <w:r>
+        <w:rPr>
+          <w:lang w:val="es-419"/>
+        </w:rPr>
+        <w:t xml:space="preserve">que </w:t>
+      </w:r>
+      <w:r>
+        <w:rPr>
+          <w:lang w:val="es-419"/>
+        </w:rPr>
+        <w:t xml:space="preserve">la máquina 2, tuvo tiempos de ejecución notablemente mayores </w:t>
+      </w:r>
+      <w:r>
+        <w:rPr>
+          <w:lang w:val="es-419"/>
+        </w:rPr>
+        <w:t>en tod</w:t>
+      </w:r>
+      <w:r>
+        <w:rPr>
+          <w:lang w:val="es-419"/>
+        </w:rPr>
+        <w:t>as las muestras</w:t>
+      </w:r>
+      <w:r>
+        <w:rPr>
+          <w:lang w:val="es-419"/>
+        </w:rPr>
+        <w:t xml:space="preserve"> y ordenamientos</w:t>
+      </w:r>
+      <w:r>
+        <w:rPr>
+          <w:lang w:val="es-419"/>
+        </w:rPr>
+        <w:t xml:space="preserve"> (iterativos y recursivos)</w:t>
+      </w:r>
+      <w:r>
+        <w:rPr>
+          <w:lang w:val="es-419"/>
+        </w:rPr>
+        <w:t xml:space="preserve"> que la máquina 1.</w:t>
+      </w:r>
+    </w:p>
+    <w:p>
+      <w:pPr>
+        <w:pStyle w:val="ListParagraph"/>
+        <w:spacing w:after="0"/>
+        <w:jc w:val="both"/>
+        <w:rPr>
+          <w:lang w:val="es-419"/>
+        </w:rPr>
+      </w:pPr>
+    </w:p>
+    <w:p>
+      <w:pPr>
+        <w:rPr>
+          <w:rFonts w:ascii="Dax-Regular" w:hAnsi="Dax-Regular"/>
+          <w:lang w:val="es-419"/>
+        </w:rPr>
+      </w:pPr>
+      <w:r>
+        <w:rPr>
+          <w:rFonts w:ascii="Dax-Regular" w:hAnsi="Dax-Regular"/>
+          <w:lang w:val="es-419"/>
+        </w:rPr>
+        <w:lastRenderedPageBreak/>
+        <w:t xml:space="preserve">3)   </w:t>
+      </w:r>
+      <w:r>
+        <w:rPr>
+          <w:rFonts w:ascii="Dax-Regular" w:hAnsi="Dax-Regular"/>
+          <w:lang w:val="es-419"/>
+        </w:rPr>
+        <w:t>De existir diferencias, ¿A qué creen ustedes que se deben dichas diferencias?</w:t>
+      </w:r>
+    </w:p>
+    <w:p>
+      <w:pPr>
+        <w:spacing w:after="0"/>
+        <w:jc w:val="both"/>
+        <w:rPr>
+          <w:rFonts w:ascii="Dax-Regular" w:hAnsi="Dax-Regular"/>
+          <w:noProof w:val="0"/>
+          <w:lang w:val="es-419"/>
+        </w:rPr>
+      </w:pPr>
+      <w:r>
+        <w:rPr>
+          <w:lang w:val="es-419"/>
+        </w:rPr>
+        <w:t xml:space="preserve">Consideramos que la diferencia en tiempos de ejecución se debe al procesador y al sistema operativo de las máquinas, pues la máquina 1 es un MacBook Pro con un procesador de </w:t>
+      </w:r>
+      <w:r>
+        <w:rPr>
+          <w:rFonts w:ascii="Dax-Regular" w:hAnsi="Dax-Regular"/>
+          <w:noProof w:val="0"/>
+          <w:lang w:val="es-ES"/>
+        </w:rPr>
+        <w:t>2,3 GHz y un sistema operativo más reciente (</w:t>
+      </w:r>
+      <w:r>
+        <w:rPr>
+          <w:rFonts w:ascii="Dax-Regular" w:hAnsi="Dax-Regular"/>
+          <w:noProof w:val="0"/>
+          <w:lang w:val="es-419"/>
+        </w:rPr>
+        <w:t>macOS Catalina</w:t>
+      </w:r>
+      <w:r>
+        <w:rPr>
+          <w:rFonts w:ascii="Dax-Regular" w:hAnsi="Dax-Regular"/>
+          <w:noProof w:val="0"/>
+          <w:lang w:val="es-ES"/>
+        </w:rPr>
+        <w:t>); mientras que, la máquina 2 es un MacBook Air con un procesador de 1,6 GHz y un sistema operativo que no es el más reciente (</w:t>
+      </w:r>
+      <w:r>
+        <w:rPr>
+          <w:rFonts w:ascii="Dax-Regular" w:hAnsi="Dax-Regular"/>
+          <w:noProof w:val="0"/>
+          <w:lang w:val="es-419"/>
+        </w:rPr>
+        <w:t xml:space="preserve">macOs Sierra). Ahora bien, es posible que la memoria RAM también haya sido un factor determinante en los tiempos dispares, pues aunque ambas máquinas tiene 8GB de ram, la máquina 2 tiene una RAM de 8 GB </w:t>
+      </w:r>
+      <w:r>
+        <w:rPr>
+          <w:rFonts w:ascii="Dax-Regular" w:hAnsi="Dax-Regular"/>
+          <w:noProof w:val="0"/>
+          <w:u w:val="single"/>
+          <w:lang w:val="es-419"/>
+        </w:rPr>
+        <w:t>1600 MHz DDR3</w:t>
+      </w:r>
+      <w:r>
+        <w:rPr>
+          <w:rFonts w:ascii="Dax-Regular" w:hAnsi="Dax-Regular"/>
+          <w:noProof w:val="0"/>
+          <w:lang w:val="es-419"/>
+        </w:rPr>
+        <w:t xml:space="preserve">, mientras que la máquina 1 tiene una versión más reciente con una RAM de 8 GB </w:t>
+      </w:r>
+      <w:r>
+        <w:rPr>
+          <w:rFonts w:ascii="Dax-Regular" w:hAnsi="Dax-Regular"/>
+          <w:noProof w:val="0"/>
+          <w:u w:val="single"/>
+          <w:lang w:val="es-419"/>
+        </w:rPr>
+        <w:t>2133 MHz LPDDR3</w:t>
+      </w:r>
+      <w:r>
+        <w:rPr>
+          <w:rFonts w:ascii="Dax-Regular" w:hAnsi="Dax-Regular"/>
+          <w:noProof w:val="0"/>
+          <w:lang w:val="es-419"/>
+        </w:rPr>
+        <w:t>.</w:t>
+      </w:r>
+    </w:p>
+    <w:p>
+      <w:pPr>
+        <w:spacing w:after="0"/>
+        <w:jc w:val="both"/>
+        <w:rPr>
+          <w:rFonts w:ascii="Dax-Regular" w:hAnsi="Dax-Regular"/>
+          <w:noProof w:val="0"/>
+          <w:lang w:val="es-419"/>
+        </w:rPr>
+      </w:pPr>
+    </w:p>
+    <w:p>
+      <w:pPr>
+        <w:rPr>
+          <w:rFonts w:ascii="Dax-Regular" w:hAnsi="Dax-Regular"/>
+          <w:lang w:val="es-419"/>
+        </w:rPr>
+      </w:pPr>
+      <w:r>
+        <w:rPr>
+          <w:rFonts w:ascii="Dax-Regular" w:hAnsi="Dax-Regular"/>
+          <w:lang w:val="es-419"/>
+        </w:rPr>
+        <w:t xml:space="preserve">4)   </w:t>
+      </w:r>
+      <w:r>
+        <w:rPr>
+          <w:rFonts w:ascii="Dax-Regular" w:hAnsi="Dax-Regular"/>
+          <w:lang w:val="es-419"/>
+        </w:rPr>
+        <w:t>¿Cuál Estructura de Datos es mejor utilizar si solo se tiene en cuenta los tiempos de ejecución de los algoritmos?</w:t>
+      </w:r>
+    </w:p>
+    <w:p>
+      <w:pPr>
+        <w:rPr>
+          <w:lang w:val="es-419"/>
+        </w:rPr>
+      </w:pPr>
+      <w:r>
+        <w:rPr>
+          <w:lang w:val="es-419"/>
+        </w:rPr>
+        <w:t xml:space="preserve">Teniendo en cuenta los tiempos de ejecución es claro que la Estrcutura de Datos más óptima es el ARRAY_LIST o el arreglo, pues los tiempos fueron significativamente menores, y por tanto, el algoritmo fue más eficiente. </w:t>
+      </w:r>
+    </w:p>
+    <w:p>
+      <w:pPr>
+        <w:jc w:val="both"/>
+        <w:rPr>
+          <w:rFonts w:ascii="Dax-Regular" w:hAnsi="Dax-Regular"/>
+          <w:lang w:val="es-419"/>
+        </w:rPr>
+      </w:pPr>
+      <w:r>
+        <w:rPr>
+          <w:rFonts w:ascii="Dax-Regular" w:hAnsi="Dax-Regular"/>
+          <w:lang w:val="es-419"/>
+        </w:rPr>
+        <w:t xml:space="preserve">5)   </w:t>
+      </w:r>
+      <w:r>
+        <w:rPr>
+          <w:rFonts w:ascii="Dax-Regular" w:hAnsi="Dax-Regular"/>
+          <w:lang w:val="es-419"/>
+        </w:rPr>
+        <w:t>Para el caso analizado de ordenamiento de los videos, teniendo en cuenta los resultados de tiempo reportados por todos los algoritmos de ordenamiento estudiados (iterativos y recursivos), proponga un ranking de los algoritmos de ordenamiento (de mayor eficiencia a menor eficiencia en tiempo) para ordenar la mayor cantidad de videos.</w:t>
+      </w:r>
+    </w:p>
+    <w:p>
+      <w:pPr>
+        <w:jc w:val="both"/>
+        <w:rPr>
+          <w:rFonts w:ascii="Dax-Regular" w:hAnsi="Dax-Regular"/>
+          <w:lang w:val="es-419"/>
+        </w:rPr>
+      </w:pPr>
+      <w:r>
+        <w:rPr>
+          <w:rFonts w:ascii="Dax-Regular" w:hAnsi="Dax-Regular"/>
+          <w:lang w:val="es-419"/>
+        </w:rPr>
+        <w:t>Mayor eficiencia en tiempo</w:t>
       </w:r>
     </w:p>
     <w:p>
@@ -11986,8 +12061,9 @@
         <w:pStyle w:val="ListParagraph"/>
         <w:numPr>
           <w:ilvl w:val="0"/>
-          <w:numId w:val="8"/>
+          <w:numId w:val="9"/>
         </w:numPr>
+        <w:jc w:val="both"/>
         <w:rPr>
           <w:rFonts w:ascii="Dax-Regular" w:hAnsi="Dax-Regular"/>
           <w:lang w:val="es-419"/>
@@ -11998,7 +12074,7 @@
           <w:rFonts w:ascii="Dax-Regular" w:hAnsi="Dax-Regular"/>
           <w:lang w:val="es-419"/>
         </w:rPr>
-        <w:t>¿Existe alguna diferencia entre los resultados obtenidos al ejecutar las pruebas en diferentes máquinas?</w:t>
+        <w:t>Merge Sort</w:t>
       </w:r>
     </w:p>
     <w:p>
@@ -12006,8 +12082,9 @@
         <w:pStyle w:val="ListParagraph"/>
         <w:numPr>
           <w:ilvl w:val="0"/>
-          <w:numId w:val="8"/>
+          <w:numId w:val="9"/>
         </w:numPr>
+        <w:jc w:val="both"/>
         <w:rPr>
           <w:rFonts w:ascii="Dax-Regular" w:hAnsi="Dax-Regular"/>
           <w:lang w:val="es-419"/>
@@ -12018,7 +12095,7 @@
           <w:rFonts w:ascii="Dax-Regular" w:hAnsi="Dax-Regular"/>
           <w:lang w:val="es-419"/>
         </w:rPr>
-        <w:t>De existir diferencias, ¿A qué creen ustedes que se deben dichas diferencias?</w:t>
+        <w:t>Quick Sort</w:t>
       </w:r>
     </w:p>
     <w:p>
@@ -12026,8 +12103,9 @@
         <w:pStyle w:val="ListParagraph"/>
         <w:numPr>
           <w:ilvl w:val="0"/>
-          <w:numId w:val="8"/>
+          <w:numId w:val="9"/>
         </w:numPr>
+        <w:jc w:val="both"/>
         <w:rPr>
           <w:rFonts w:ascii="Dax-Regular" w:hAnsi="Dax-Regular"/>
           <w:lang w:val="es-419"/>
@@ -12038,7 +12116,7 @@
           <w:rFonts w:ascii="Dax-Regular" w:hAnsi="Dax-Regular"/>
           <w:lang w:val="es-419"/>
         </w:rPr>
-        <w:t>¿Cuál Estructura de Datos es mejor utilizar si solo se tiene en cuenta los tiempos de ejecución de los algoritmos?</w:t>
+        <w:t>Shell Sort</w:t>
       </w:r>
     </w:p>
     <w:p>
@@ -12046,8 +12124,9 @@
         <w:pStyle w:val="ListParagraph"/>
         <w:numPr>
           <w:ilvl w:val="0"/>
-          <w:numId w:val="8"/>
+          <w:numId w:val="9"/>
         </w:numPr>
+        <w:jc w:val="both"/>
         <w:rPr>
           <w:rFonts w:ascii="Dax-Regular" w:hAnsi="Dax-Regular"/>
           <w:lang w:val="es-419"/>
@@ -12058,7 +12137,44 @@
           <w:rFonts w:ascii="Dax-Regular" w:hAnsi="Dax-Regular"/>
           <w:lang w:val="es-419"/>
         </w:rPr>
-        <w:t>Para el caso analizado de ordenamiento de los videos, teniendo en cuenta los resultados de tiempo reportados por todos los algoritmos de ordenamiento estudiados (iterativos y recursivos), proponga un ranking de los algoritmos de ordenamiento (de mayor eficiencia a menor eficiencia en tiempo) para ordenar la mayor cantidad de videos.</w:t>
+        <w:t>Selection Sort</w:t>
+      </w:r>
+    </w:p>
+    <w:p>
+      <w:pPr>
+        <w:pStyle w:val="ListParagraph"/>
+        <w:numPr>
+          <w:ilvl w:val="0"/>
+          <w:numId w:val="9"/>
+        </w:numPr>
+        <w:jc w:val="both"/>
+        <w:rPr>
+          <w:rFonts w:ascii="Dax-Regular" w:hAnsi="Dax-Regular"/>
+          <w:lang w:val="es-419"/>
+        </w:rPr>
+      </w:pPr>
+      <w:r>
+        <w:rPr>
+          <w:rFonts w:ascii="Dax-Regular" w:hAnsi="Dax-Regular"/>
+          <w:lang w:val="es-419"/>
+        </w:rPr>
+        <w:t>Insertion Sort</w:t>
+      </w:r>
+    </w:p>
+    <w:p>
+      <w:pPr>
+        <w:jc w:val="both"/>
+        <w:rPr>
+          <w:rFonts w:ascii="Dax-Regular" w:hAnsi="Dax-Regular"/>
+          <w:lang w:val="es-419"/>
+        </w:rPr>
+      </w:pPr>
+      <w:r>
+        <w:rPr>
+          <w:rFonts w:ascii="Dax-Regular" w:hAnsi="Dax-Regular"/>
+          <w:lang w:val="es-419"/>
+        </w:rPr>
+        <w:t>Menor eficiencia en tiempo</w:t>
       </w:r>
     </w:p>
     <w:p>
@@ -12100,7 +12216,7 @@
   <w:abstractNum w:abstractNumId="0" w15:restartNumberingAfterBreak="0">
     <w:nsid w:val="011704CC"/>
     <w:multiLevelType w:val="hybridMultilevel"/>
-    <w:tmpl w:val="750A6868"/>
+    <w:tmpl w:val="2E840C42"/>
     <w:lvl w:ilvl="0" w:tplc="04090011">
       <w:start w:val="1"/>
       <w:numFmt w:val="decimal"/>
@@ -12854,6 +12970,92 @@
       </w:pPr>
     </w:lvl>
   </w:abstractNum>
+  <w:abstractNum w:abstractNumId="8" w15:restartNumberingAfterBreak="0">
+    <w:nsid w:val="6C304EA1"/>
+    <w:multiLevelType w:val="hybridMultilevel"/>
+    <w:tmpl w:val="79E84A84"/>
+    <w:lvl w:ilvl="0" w:tplc="0409000F">
+      <w:start w:val="1"/>
+      <w:numFmt w:val="decimal"/>
+      <w:lvlText w:val="%1."/>
+      <w:lvlJc w:val="left"/>
+      <w:pPr>
+        <w:ind w:left="720" w:hanging="360"/>
+      </w:pPr>
+    </w:lvl>
+    <w:lvl w:ilvl="1" w:tplc="04090019" w:tentative="1">
+      <w:start w:val="1"/>
+      <w:numFmt w:val="lowerLetter"/>
+      <w:lvlText w:val="%2."/>
+      <w:lvlJc w:val="left"/>
+      <w:pPr>
+        <w:ind w:left="1440" w:hanging="360"/>
+      </w:pPr>
+    </w:lvl>
+    <w:lvl w:ilvl="2" w:tplc="0409001B" w:tentative="1">
+      <w:start w:val="1"/>
+      <w:numFmt w:val="lowerRoman"/>
+      <w:lvlText w:val="%3."/>
+      <w:lvlJc w:val="right"/>
+      <w:pPr>
+        <w:ind w:left="2160" w:hanging="180"/>
+      </w:pPr>
+    </w:lvl>
+    <w:lvl w:ilvl="3" w:tplc="0409000F" w:tentative="1">
+      <w:start w:val="1"/>
+      <w:numFmt w:val="decimal"/>
+      <w:lvlText w:val="%4."/>
+      <w:lvlJc w:val="left"/>
+      <w:pPr>
+        <w:ind w:left="2880" w:hanging="360"/>
+      </w:pPr>
+    </w:lvl>
+    <w:lvl w:ilvl="4" w:tplc="04090019" w:tentative="1">
+      <w:start w:val="1"/>
+      <w:numFmt w:val="lowerLetter"/>
+      <w:lvlText w:val="%5."/>
+      <w:lvlJc w:val="left"/>
+      <w:pPr>
+        <w:ind w:left="3600" w:hanging="360"/>
+      </w:pPr>
+    </w:lvl>
+    <w:lvl w:ilvl="5" w:tplc="0409001B" w:tentative="1">
+      <w:start w:val="1"/>
+      <w:numFmt w:val="lowerRoman"/>
+      <w:lvlText w:val="%6."/>
+      <w:lvlJc w:val="right"/>
+      <w:pPr>
+        <w:ind w:left="4320" w:hanging="180"/>
+      </w:pPr>
+    </w:lvl>
+    <w:lvl w:ilvl="6" w:tplc="0409000F" w:tentative="1">
+      <w:start w:val="1"/>
+      <w:numFmt w:val="decimal"/>
+      <w:lvlText w:val="%7."/>
+      <w:lvlJc w:val="left"/>
+      <w:pPr>
+        <w:ind w:left="5040" w:hanging="360"/>
+      </w:pPr>
+    </w:lvl>
+    <w:lvl w:ilvl="7" w:tplc="04090019" w:tentative="1">
+      <w:start w:val="1"/>
+      <w:numFmt w:val="lowerLetter"/>
+      <w:lvlText w:val="%8."/>
+      <w:lvlJc w:val="left"/>
+      <w:pPr>
+        <w:ind w:left="5760" w:hanging="360"/>
+      </w:pPr>
+    </w:lvl>
+    <w:lvl w:ilvl="8" w:tplc="0409001B" w:tentative="1">
+      <w:start w:val="1"/>
+      <w:numFmt w:val="lowerRoman"/>
+      <w:lvlText w:val="%9."/>
+      <w:lvlJc w:val="right"/>
+      <w:pPr>
+        <w:ind w:left="6480" w:hanging="180"/>
+      </w:pPr>
+    </w:lvl>
+  </w:abstractNum>
   <w:num w:numId="1">
     <w:abstractNumId w:val="4"/>
   </w:num>
@@ -12877,6 +13079,9 @@
   </w:num>
   <w:num w:numId="8">
     <w:abstractNumId w:val="0"/>
+  </w:num>
+  <w:num w:numId="9">
+    <w:abstractNumId w:val="8"/>
   </w:num>
 </w:numbering>
 </file>
@@ -13897,12 +14102,9 @@
 </file>
 
 <file path=customXml/item1.xml><?xml version="1.0" encoding="utf-8"?>
-<?mso-contentType ?>
-<FormTemplates xmlns="http://schemas.microsoft.com/sharepoint/v3/contenttype/forms">
-  <Display>DocumentLibraryForm</Display>
-  <Edit>DocumentLibraryForm</Edit>
-  <New>DocumentLibraryForm</New>
-</FormTemplates>
+<p:properties xmlns:p="http://schemas.microsoft.com/office/2006/metadata/properties" xmlns:xsi="http://www.w3.org/2001/XMLSchema-instance" xmlns:pc="http://schemas.microsoft.com/office/infopath/2007/PartnerControls">
+  <documentManagement/>
+</p:properties>
 </file>
 
 <file path=customXml/item2.xml><?xml version="1.0" encoding="utf-8"?>
@@ -14117,15 +14319,19 @@
 </file>
 
 <file path=customXml/item3.xml><?xml version="1.0" encoding="utf-8"?>
-<p:properties xmlns:p="http://schemas.microsoft.com/office/2006/metadata/properties" xmlns:xsi="http://www.w3.org/2001/XMLSchema-instance" xmlns:pc="http://schemas.microsoft.com/office/infopath/2007/PartnerControls">
-  <documentManagement/>
-</p:properties>
+<?mso-contentType ?>
+<FormTemplates xmlns="http://schemas.microsoft.com/sharepoint/v3/contenttype/forms">
+  <Display>DocumentLibraryForm</Display>
+  <Edit>DocumentLibraryForm</Edit>
+  <New>DocumentLibraryForm</New>
+</FormTemplates>
 </file>
 
 <file path=customXml/itemProps1.xml><?xml version="1.0" encoding="utf-8"?>
-<ds:datastoreItem xmlns:ds="http://schemas.openxmlformats.org/officeDocument/2006/customXml" ds:itemID="{7DBE8262-9C92-4A1B-85FF-A533173B85D6}">
+<ds:datastoreItem xmlns:ds="http://schemas.openxmlformats.org/officeDocument/2006/customXml" ds:itemID="{D8D55360-DA4E-4EE6-A532-0D8BE99E30A4}">
   <ds:schemaRefs>
-    <ds:schemaRef ds:uri="http://schemas.microsoft.com/sharepoint/v3/contenttype/forms"/>
+    <ds:schemaRef ds:uri="http://schemas.microsoft.com/office/2006/metadata/properties"/>
+    <ds:schemaRef ds:uri="http://schemas.microsoft.com/office/infopath/2007/PartnerControls"/>
   </ds:schemaRefs>
 </ds:datastoreItem>
 </file>
@@ -14150,10 +14356,9 @@
 </file>
 
 <file path=customXml/itemProps3.xml><?xml version="1.0" encoding="utf-8"?>
-<ds:datastoreItem xmlns:ds="http://schemas.openxmlformats.org/officeDocument/2006/customXml" ds:itemID="{D8D55360-DA4E-4EE6-A532-0D8BE99E30A4}">
+<ds:datastoreItem xmlns:ds="http://schemas.openxmlformats.org/officeDocument/2006/customXml" ds:itemID="{7DBE8262-9C92-4A1B-85FF-A533173B85D6}">
   <ds:schemaRefs>
-    <ds:schemaRef ds:uri="http://schemas.microsoft.com/office/2006/metadata/properties"/>
-    <ds:schemaRef ds:uri="http://schemas.microsoft.com/office/infopath/2007/PartnerControls"/>
+    <ds:schemaRef ds:uri="http://schemas.microsoft.com/sharepoint/v3/contenttype/forms"/>
   </ds:schemaRefs>
 </ds:datastoreItem>
 </file>
</xml_diff>